<commit_message>
Correction instrument sans passer par le xml, utilisation des données membres.
</commit_message>
<xml_diff>
--- a/Partie SVG 1.0.docx
+++ b/Partie SVG 1.0.docx
@@ -2,157 +2,597 @@
 <file path=word/document.xml><?xml version="1.0" encoding="utf-8"?>
 <w:document xmlns:wpc="http://schemas.microsoft.com/office/word/2010/wordprocessingCanvas" xmlns:mc="http://schemas.openxmlformats.org/markup-compatibility/2006" xmlns:o="urn:schemas-microsoft-com:office:office" xmlns:r="http://schemas.openxmlformats.org/officeDocument/2006/relationships" xmlns:m="http://schemas.openxmlformats.org/officeDocument/2006/math" xmlns:v="urn:schemas-microsoft-com:vml" xmlns:wp14="http://schemas.microsoft.com/office/word/2010/wordprocessingDrawing" xmlns:wp="http://schemas.openxmlformats.org/drawingml/2006/wordprocessingDrawing" xmlns:w10="urn:schemas-microsoft-com:office:word" xmlns:w="http://schemas.openxmlformats.org/wordprocessingml/2006/main" xmlns:w14="http://schemas.microsoft.com/office/word/2010/wordml" xmlns:wpg="http://schemas.microsoft.com/office/word/2010/wordprocessingGroup" xmlns:wpi="http://schemas.microsoft.com/office/word/2010/wordprocessingInk" xmlns:wne="http://schemas.microsoft.com/office/word/2006/wordml" xmlns:wps="http://schemas.microsoft.com/office/word/2010/wordprocessingShape" mc:Ignorable="w14 wp14">
   <w:body>
+    <w:sdt>
+      <w:sdtPr>
+        <w:rPr>
+          <w:rFonts w:asciiTheme="majorHAnsi" w:eastAsiaTheme="majorEastAsia" w:hAnsiTheme="majorHAnsi" w:cstheme="majorBidi"/>
+          <w:color w:val="FFFFFF" w:themeColor="background1"/>
+          <w:sz w:val="72"/>
+          <w:szCs w:val="72"/>
+          <w:lang w:eastAsia="fr-FR"/>
+        </w:rPr>
+        <w:id w:val="-310169786"/>
+        <w:docPartObj>
+          <w:docPartGallery w:val="Cover Pages"/>
+          <w:docPartUnique/>
+        </w:docPartObj>
+      </w:sdtPr>
+      <w:sdtEndPr/>
+      <w:sdtContent>
+        <w:p>
+          <w:pPr>
+            <w:spacing w:after="0"/>
+            <w:rPr>
+              <w:b/>
+              <w:bCs/>
+              <w:color w:val="000000" w:themeColor="text1"/>
+              <w:sz w:val="32"/>
+              <w:szCs w:val="32"/>
+              <w:lang w:val="en-US"/>
+            </w:rPr>
+          </w:pPr>
+          <w:r>
+            <w:rPr>
+              <w:b/>
+              <w:bCs/>
+              <w:color w:val="000000" w:themeColor="text1"/>
+              <w:sz w:val="32"/>
+              <w:szCs w:val="32"/>
+              <w:lang w:val="en-US"/>
+            </w:rPr>
+            <w:t xml:space="preserve">Ravel </w:t>
+          </w:r>
+          <w:sdt>
+            <w:sdtPr>
+              <w:rPr>
+                <w:b/>
+                <w:bCs/>
+                <w:color w:val="000000" w:themeColor="text1"/>
+                <w:sz w:val="32"/>
+                <w:szCs w:val="32"/>
+                <w:lang w:val="en-US"/>
+              </w:rPr>
+              <w:alias w:val="Société"/>
+              <w:id w:val="15866524"/>
+              <w:placeholder>
+                <w:docPart w:val="7EF20B2085D440F2B4581D8257D3364C"/>
+              </w:placeholder>
+              <w:dataBinding w:prefixMappings="xmlns:ns0='http://schemas.openxmlformats.org/officeDocument/2006/extended-properties'" w:xpath="/ns0:Properties[1]/ns0:Company[1]" w:storeItemID="{6668398D-A668-4E3E-A5EB-62B293D839F1}"/>
+              <w:text/>
+            </w:sdtPr>
+            <w:sdtEndPr/>
+            <w:sdtContent>
+              <w:r>
+                <w:rPr>
+                  <w:b/>
+                  <w:bCs/>
+                  <w:color w:val="000000" w:themeColor="text1"/>
+                  <w:sz w:val="32"/>
+                  <w:szCs w:val="32"/>
+                  <w:lang w:val="en-US"/>
+                </w:rPr>
+                <w:t>ADAMONY</w:t>
+              </w:r>
+            </w:sdtContent>
+          </w:sdt>
+        </w:p>
+        <w:p>
+          <w:pPr>
+            <w:spacing w:after="0"/>
+            <w:rPr>
+              <w:b/>
+              <w:bCs/>
+              <w:color w:val="000000" w:themeColor="text1"/>
+              <w:sz w:val="32"/>
+              <w:szCs w:val="32"/>
+              <w:lang w:val="en-US"/>
+            </w:rPr>
+          </w:pPr>
+          <w:r>
+            <w:rPr>
+              <w:b/>
+              <w:bCs/>
+              <w:color w:val="000000" w:themeColor="text1"/>
+              <w:sz w:val="32"/>
+              <w:szCs w:val="32"/>
+              <w:lang w:val="en-US"/>
+            </w:rPr>
+            <w:t>Pierre BIOLLEY</w:t>
+          </w:r>
+        </w:p>
+        <w:p>
+          <w:pPr>
+            <w:spacing w:after="0"/>
+            <w:rPr>
+              <w:b/>
+              <w:bCs/>
+              <w:color w:val="000000" w:themeColor="text1"/>
+              <w:sz w:val="32"/>
+              <w:szCs w:val="32"/>
+              <w:lang w:val="en-US"/>
+            </w:rPr>
+          </w:pPr>
+          <w:r>
+            <w:rPr>
+              <w:b/>
+              <w:bCs/>
+              <w:color w:val="000000" w:themeColor="text1"/>
+              <w:sz w:val="32"/>
+              <w:szCs w:val="32"/>
+              <w:lang w:val="en-US"/>
+            </w:rPr>
+            <w:t>David BONNIER</w:t>
+          </w:r>
+        </w:p>
+        <w:p>
+          <w:pPr>
+            <w:spacing w:after="0"/>
+            <w:rPr>
+              <w:b/>
+              <w:bCs/>
+              <w:color w:val="000000" w:themeColor="text1"/>
+              <w:sz w:val="32"/>
+              <w:szCs w:val="32"/>
+            </w:rPr>
+          </w:pPr>
+          <w:r>
+            <w:rPr>
+              <w:b/>
+              <w:bCs/>
+              <w:color w:val="000000" w:themeColor="text1"/>
+              <w:sz w:val="32"/>
+              <w:szCs w:val="32"/>
+            </w:rPr>
+            <w:t>Dylan JACQUIN</w:t>
+          </w:r>
+        </w:p>
+        <w:p>
+          <w:pPr>
+            <w:spacing w:after="0"/>
+            <w:rPr>
+              <w:b/>
+              <w:bCs/>
+              <w:color w:val="000000" w:themeColor="text1"/>
+              <w:sz w:val="32"/>
+              <w:szCs w:val="32"/>
+            </w:rPr>
+          </w:pPr>
+          <w:r>
+            <w:rPr>
+              <w:b/>
+              <w:bCs/>
+              <w:color w:val="000000" w:themeColor="text1"/>
+              <w:sz w:val="32"/>
+              <w:szCs w:val="32"/>
+            </w:rPr>
+            <w:t>Hugo ROCHE</w:t>
+          </w:r>
+        </w:p>
+        <w:p>
+          <w:pPr>
+            <w:rPr>
+              <w:rFonts w:asciiTheme="majorHAnsi" w:eastAsiaTheme="majorEastAsia" w:hAnsiTheme="majorHAnsi" w:cstheme="majorBidi"/>
+              <w:color w:val="FFFFFF" w:themeColor="background1"/>
+              <w:sz w:val="72"/>
+              <w:szCs w:val="72"/>
+              <w:lang w:eastAsia="fr-FR"/>
+            </w:rPr>
+          </w:pPr>
+        </w:p>
+        <w:p>
+          <w:pPr>
+            <w:rPr>
+              <w:rFonts w:asciiTheme="majorHAnsi" w:eastAsiaTheme="majorEastAsia" w:hAnsiTheme="majorHAnsi" w:cstheme="majorBidi"/>
+              <w:color w:val="FFFFFF" w:themeColor="background1"/>
+              <w:sz w:val="72"/>
+              <w:szCs w:val="72"/>
+              <w:lang w:eastAsia="fr-FR"/>
+            </w:rPr>
+          </w:pPr>
+        </w:p>
+        <w:sdt>
+          <w:sdtPr>
+            <w:rPr>
+              <w:b/>
+              <w:bCs/>
+              <w:color w:val="1F497D" w:themeColor="text2"/>
+              <w:sz w:val="72"/>
+              <w:szCs w:val="72"/>
+            </w:rPr>
+            <w:alias w:val="Titre"/>
+            <w:id w:val="15866532"/>
+            <w:dataBinding w:prefixMappings="xmlns:ns0='http://schemas.openxmlformats.org/package/2006/metadata/core-properties' xmlns:ns1='http://purl.org/dc/elements/1.1/'" w:xpath="/ns0:coreProperties[1]/ns1:title[1]" w:storeItemID="{6C3C8BC8-F283-45AE-878A-BAB7291924A1}"/>
+            <w:text/>
+          </w:sdtPr>
+          <w:sdtEndPr/>
+          <w:sdtContent>
+            <w:p>
+              <w:pPr>
+                <w:spacing w:after="0"/>
+                <w:rPr>
+                  <w:b/>
+                  <w:bCs/>
+                  <w:color w:val="1F497D" w:themeColor="text2"/>
+                  <w:sz w:val="72"/>
+                  <w:szCs w:val="72"/>
+                </w:rPr>
+              </w:pPr>
+              <w:r>
+                <w:rPr>
+                  <w:b/>
+                  <w:bCs/>
+                  <w:color w:val="1F497D" w:themeColor="text2"/>
+                  <w:sz w:val="72"/>
+                  <w:szCs w:val="72"/>
+                </w:rPr>
+                <w:t>Dossier du Projet tuteuré</w:t>
+              </w:r>
+            </w:p>
+          </w:sdtContent>
+        </w:sdt>
+        <w:p>
+          <w:pPr>
+            <w:rPr>
+              <w:b/>
+              <w:bCs/>
+              <w:color w:val="4F81BD" w:themeColor="accent1"/>
+              <w:sz w:val="40"/>
+              <w:szCs w:val="40"/>
+            </w:rPr>
+          </w:pPr>
+          <w:r>
+            <w:rPr>
+              <w:noProof/>
+              <w:lang w:eastAsia="fr-FR"/>
+            </w:rPr>
+            <w:drawing>
+              <wp:anchor distT="0" distB="0" distL="114300" distR="114300" simplePos="0" relativeHeight="251660288" behindDoc="1" locked="0" layoutInCell="1" allowOverlap="1" wp14:anchorId="03AEBA69" wp14:editId="6131FD0C">
+                <wp:simplePos x="0" y="0"/>
+                <wp:positionH relativeFrom="column">
+                  <wp:posOffset>-123825</wp:posOffset>
+                </wp:positionH>
+                <wp:positionV relativeFrom="paragraph">
+                  <wp:posOffset>584835</wp:posOffset>
+                </wp:positionV>
+                <wp:extent cx="5844540" cy="3933825"/>
+                <wp:effectExtent l="0" t="0" r="3810" b="0"/>
+                <wp:wrapTight wrapText="bothSides">
+                  <wp:wrapPolygon edited="0">
+                    <wp:start x="0" y="0"/>
+                    <wp:lineTo x="0" y="19246"/>
+                    <wp:lineTo x="21544" y="19246"/>
+                    <wp:lineTo x="21544" y="0"/>
+                    <wp:lineTo x="0" y="0"/>
+                  </wp:wrapPolygon>
+                </wp:wrapTight>
+                <wp:docPr id="2" name="Image 2"/>
+                <wp:cNvGraphicFramePr>
+                  <a:graphicFrameLocks xmlns:a="http://schemas.openxmlformats.org/drawingml/2006/main" noChangeAspect="1"/>
+                </wp:cNvGraphicFramePr>
+                <a:graphic xmlns:a="http://schemas.openxmlformats.org/drawingml/2006/main">
+                  <a:graphicData uri="http://schemas.openxmlformats.org/drawingml/2006/picture">
+                    <pic:pic xmlns:pic="http://schemas.openxmlformats.org/drawingml/2006/picture">
+                      <pic:nvPicPr>
+                        <pic:cNvPr id="0" name="Picture 1"/>
+                        <pic:cNvPicPr>
+                          <a:picLocks noChangeAspect="1" noChangeArrowheads="1"/>
+                        </pic:cNvPicPr>
+                      </pic:nvPicPr>
+                      <pic:blipFill rotWithShape="1">
+                        <a:blip r:embed="rId7">
+                          <a:extLst>
+                            <a:ext uri="{28A0092B-C50C-407E-A947-70E740481C1C}">
+                              <a14:useLocalDpi xmlns:a14="http://schemas.microsoft.com/office/drawing/2010/main" val="0"/>
+                            </a:ext>
+                          </a:extLst>
+                        </a:blip>
+                        <a:srcRect l="-668" r="668" b="-13600"/>
+                        <a:stretch/>
+                      </pic:blipFill>
+                      <pic:spPr bwMode="auto">
+                        <a:xfrm>
+                          <a:off x="0" y="0"/>
+                          <a:ext cx="5844540" cy="3933825"/>
+                        </a:xfrm>
+                        <a:prstGeom prst="rect">
+                          <a:avLst/>
+                        </a:prstGeom>
+                        <a:noFill/>
+                        <a:ln>
+                          <a:noFill/>
+                        </a:ln>
+                      </pic:spPr>
+                    </pic:pic>
+                  </a:graphicData>
+                </a:graphic>
+                <wp14:sizeRelH relativeFrom="margin">
+                  <wp14:pctWidth>0</wp14:pctWidth>
+                </wp14:sizeRelH>
+                <wp14:sizeRelV relativeFrom="margin">
+                  <wp14:pctHeight>0</wp14:pctHeight>
+                </wp14:sizeRelV>
+              </wp:anchor>
+            </w:drawing>
+          </w:r>
+          <w:sdt>
+            <w:sdtPr>
+              <w:rPr>
+                <w:b/>
+                <w:bCs/>
+                <w:color w:val="4F81BD" w:themeColor="accent1"/>
+                <w:sz w:val="40"/>
+                <w:szCs w:val="40"/>
+              </w:rPr>
+              <w:alias w:val="Sous-titre"/>
+              <w:id w:val="-427122877"/>
+              <w:dataBinding w:prefixMappings="xmlns:ns0='http://schemas.openxmlformats.org/package/2006/metadata/core-properties' xmlns:ns1='http://purl.org/dc/elements/1.1/'" w:xpath="/ns0:coreProperties[1]/ns1:subject[1]" w:storeItemID="{6C3C8BC8-F283-45AE-878A-BAB7291924A1}"/>
+              <w:text/>
+            </w:sdtPr>
+            <w:sdtEndPr/>
+            <w:sdtContent>
+              <w:r>
+                <w:rPr>
+                  <w:b/>
+                  <w:bCs/>
+                  <w:color w:val="4F81BD" w:themeColor="accent1"/>
+                  <w:sz w:val="40"/>
+                  <w:szCs w:val="40"/>
+                </w:rPr>
+                <w:t>Logiciel de Mathématique</w:t>
+              </w:r>
+            </w:sdtContent>
+          </w:sdt>
+          <w:r>
+            <w:rPr>
+              <w:rFonts w:asciiTheme="majorHAnsi" w:eastAsiaTheme="majorEastAsia" w:hAnsiTheme="majorHAnsi" w:cstheme="majorBidi"/>
+              <w:noProof/>
+              <w:color w:val="FFFFFF" w:themeColor="background1"/>
+              <w:sz w:val="72"/>
+              <w:szCs w:val="72"/>
+              <w:lang w:eastAsia="fr-FR"/>
+            </w:rPr>
+            <w:t xml:space="preserve"> </w:t>
+          </w:r>
+        </w:p>
+        <w:p>
+          <w:pPr>
+            <w:jc w:val="right"/>
+            <w:rPr>
+              <w:sz w:val="96"/>
+              <w:szCs w:val="96"/>
+              <w14:numForm w14:val="oldStyle"/>
+            </w:rPr>
+          </w:pPr>
+          <w:r>
+            <w:rPr>
+              <w:sz w:val="96"/>
+              <w:szCs w:val="96"/>
+              <w14:numForm w14:val="oldStyle"/>
+            </w:rPr>
+            <w:t xml:space="preserve"> </w:t>
+          </w:r>
+          <w:sdt>
+            <w:sdtPr>
+              <w:rPr>
+                <w:sz w:val="96"/>
+                <w:szCs w:val="96"/>
+                <w14:numForm w14:val="oldStyle"/>
+              </w:rPr>
+              <w:alias w:val="Année"/>
+              <w:id w:val="767432683"/>
+              <w:dataBinding w:prefixMappings="xmlns:ns0='http://schemas.microsoft.com/office/2006/coverPageProps'" w:xpath="/ns0:CoverPageProperties[1]/ns0:PublishDate[1]" w:storeItemID="{55AF091B-3C7A-41E3-B477-F2FDAA23CFDA}"/>
+              <w:date>
+                <w:dateFormat w:val="yy"/>
+                <w:lid w:val="fr-FR"/>
+                <w:storeMappedDataAs w:val="dateTime"/>
+                <w:calendar w:val="gregorian"/>
+              </w:date>
+            </w:sdtPr>
+            <w:sdtEndPr/>
+            <w:sdtContent>
+              <w:r>
+                <w:rPr>
+                  <w:sz w:val="96"/>
+                  <w:szCs w:val="96"/>
+                  <w14:numForm w14:val="oldStyle"/>
+                </w:rPr>
+                <w:t>2013-2014</w:t>
+              </w:r>
+            </w:sdtContent>
+          </w:sdt>
+        </w:p>
+      </w:sdtContent>
+    </w:sdt>
     <w:p>
       <w:r>
+        <w:lastRenderedPageBreak/>
+        <w:t>Remerciement</w:t>
+      </w:r>
+    </w:p>
+    <w:p/>
+    <w:p>
+      <w:r>
+        <w:t>A Dominique MONCORGE, qui nous a proposé ce sujet et accompagnée tout au long du Projet.</w:t>
+      </w:r>
+    </w:p>
+    <w:p>
+      <w:r>
+        <w:t>Au Service de Soins et d’Eduction Spécialisé à Domicile (SSESD) qui nous ont donné leurs exigences et nous on</w:t>
+      </w:r>
+      <w:r>
+        <w:t>t</w:t>
+      </w:r>
+      <w:r>
+        <w:t xml:space="preserve"> </w:t>
+      </w:r>
+      <w:r>
+        <w:t>consacré</w:t>
+      </w:r>
+      <w:r>
+        <w:t xml:space="preserve"> du temps pour expliquer le</w:t>
+      </w:r>
+      <w:r>
+        <w:t>s problème</w:t>
+      </w:r>
+      <w:r>
+        <w:t xml:space="preserve">s </w:t>
+      </w:r>
+      <w:r>
+        <w:t>rencontrés</w:t>
+      </w:r>
+      <w:r>
+        <w:t xml:space="preserve"> sur les autres logiciels</w:t>
+      </w:r>
+      <w:r>
+        <w:t>.</w:t>
+      </w:r>
+      <w:r>
+        <w:br w:type="page"/>
+      </w:r>
+    </w:p>
+    <w:p>
+      <w:r>
+        <w:lastRenderedPageBreak/>
         <w:t xml:space="preserve">Pour enregistrer la partie géométrie, tous les tracés (arc et ligne) nous avons utilisé </w:t>
       </w:r>
       <w:r>
         <w:t>le format SVG</w:t>
       </w:r>
       <w:r>
-        <w:t xml:space="preserve"> (</w:t>
-      </w:r>
-      <w:proofErr w:type="spellStart"/>
-      <w:r>
-        <w:t>Scalable</w:t>
-      </w:r>
-      <w:proofErr w:type="spellEnd"/>
-      <w:r>
-        <w:t xml:space="preserve"> </w:t>
-      </w:r>
-      <w:proofErr w:type="spellStart"/>
-      <w:r>
-        <w:t>Vector</w:t>
-      </w:r>
-      <w:proofErr w:type="spellEnd"/>
-      <w:r>
-        <w:t xml:space="preserve"> </w:t>
-      </w:r>
-      <w:proofErr w:type="spellStart"/>
-      <w:r>
-        <w:t>Graphics</w:t>
-      </w:r>
-      <w:proofErr w:type="spellEnd"/>
-      <w:r>
-        <w:t xml:space="preserve">). </w:t>
-      </w:r>
-      <w:r>
-        <w:t xml:space="preserve">C’est un format d’image vectorielle basé sur le XML, il s’adapte à toutes les dimensions d’image sans pixellisation. Nous l’avons choisi car le html l’ouvre facilement en tant qu’image et que </w:t>
-      </w:r>
-      <w:proofErr w:type="spellStart"/>
-      <w:r>
-        <w:t>Qt</w:t>
-      </w:r>
-      <w:proofErr w:type="spellEnd"/>
-      <w:r>
-        <w:t xml:space="preserve"> fait l’export facilement.</w:t>
-      </w:r>
-      <w:r>
-        <w:t xml:space="preserve"> </w:t>
-      </w:r>
-      <w:r>
-        <w:t xml:space="preserve">Sachant que notre cahier est exporté en html donc une grande facilité pour l’intégrer. </w:t>
-      </w:r>
-      <w:r>
-        <w:t xml:space="preserve">Pour faire l’export il faut donner un paramètre au </w:t>
-      </w:r>
-      <w:proofErr w:type="spellStart"/>
-      <w:r>
-        <w:t>QPainter</w:t>
-      </w:r>
-      <w:proofErr w:type="spellEnd"/>
-      <w:r>
-        <w:t>. Nous nous sommes heurtés au problème qu’on essayait</w:t>
-      </w:r>
-      <w:r>
-        <w:t xml:space="preserve"> de tracer et de générer </w:t>
-      </w:r>
-      <w:r>
-        <w:t>le format SVG</w:t>
-      </w:r>
-      <w:r>
-        <w:t xml:space="preserve"> en même temps</w:t>
-      </w:r>
-      <w:r>
-        <w:t>. L</w:t>
-      </w:r>
-      <w:r>
-        <w:t>e problème est que pour les deux</w:t>
-      </w:r>
-      <w:r>
-        <w:t>,</w:t>
-      </w:r>
-      <w:r>
-        <w:t xml:space="preserve"> il faut </w:t>
-      </w:r>
-      <w:r>
-        <w:t>le même paramètre</w:t>
-      </w:r>
-      <w:r>
-        <w:t>, donc on ne peut pas faire les deux en même temps. Nous avons donc fait un tableau qui contient toutes les figures et une fonction qui prend en paramètre un</w:t>
-      </w:r>
-      <w:r>
-        <w:t xml:space="preserve"> </w:t>
-      </w:r>
-      <w:proofErr w:type="spellStart"/>
-      <w:r>
-        <w:t>QPainter</w:t>
-      </w:r>
-      <w:proofErr w:type="spellEnd"/>
-      <w:r>
-        <w:t>. Cette fonction trace</w:t>
-      </w:r>
-      <w:r>
-        <w:t xml:space="preserve"> toutes les figure</w:t>
-      </w:r>
-      <w:r>
-        <w:t xml:space="preserve">s avec le </w:t>
-      </w:r>
-      <w:proofErr w:type="spellStart"/>
-      <w:r>
-        <w:t>QPainter</w:t>
-      </w:r>
-      <w:proofErr w:type="spellEnd"/>
-      <w:r>
-        <w:t xml:space="preserve"> en paramètre. E</w:t>
-      </w:r>
-      <w:r>
-        <w:t xml:space="preserve">lle est appelé soit pour </w:t>
-      </w:r>
-      <w:r>
-        <w:t>générer</w:t>
-      </w:r>
-      <w:r>
-        <w:t xml:space="preserve"> </w:t>
-      </w:r>
-      <w:r>
-        <w:t>le format SVG</w:t>
-      </w:r>
-      <w:r>
-        <w:t xml:space="preserve">, soit pour </w:t>
-      </w:r>
-      <w:r>
-        <w:t xml:space="preserve">afficher le tracer à l’écran. Les deux actions sont complètement séparer. L’action pour générer </w:t>
-      </w:r>
-      <w:r>
-        <w:t>le format SVG</w:t>
-      </w:r>
-      <w:r>
-        <w:t xml:space="preserve"> crée le fichier avec la date du jour, l’heure et les minute</w:t>
-      </w:r>
-      <w:r>
-        <w:t>s</w:t>
-      </w:r>
-      <w:r>
-        <w:t xml:space="preserve"> pour pouvoir sauvegarder à chaque exportation sur un nouveau fichier.</w:t>
+        <w:t xml:space="preserve"> (Scalable Vector Graphics). </w:t>
+      </w:r>
+      <w:r>
+        <w:t xml:space="preserve">C’est un format d’image vectorielle basé sur le XML, il s’adapte à toutes les dimensions d’image sans pixellisation. </w:t>
+      </w:r>
+    </w:p>
+    <w:p>
+      <w:pPr>
+        <w:tabs>
+          <w:tab w:val="left" w:pos="3744"/>
+        </w:tabs>
+      </w:pPr>
+      <w:r>
+        <w:t>Le c</w:t>
+      </w:r>
+      <w:r>
+        <w:t>ahier est exporté et sauvegardé</w:t>
+      </w:r>
+      <w:r>
+        <w:t xml:space="preserve"> en html automatique</w:t>
+      </w:r>
+      <w:r>
+        <w:t>ment</w:t>
       </w:r>
       <w:bookmarkStart w:id="0" w:name="_GoBack"/>
       <w:bookmarkEnd w:id="0"/>
+      <w:r>
+        <w:t xml:space="preserve"> par Qt. Le html lit automatiquement le svg en tant qu’Image, c’est pour cela que nous l’avons choisi.</w:t>
+      </w:r>
+      <w:r>
+        <w:t xml:space="preserve"> Pour rouvrir un fichier html il faut garder le fichier SVG sinon il manquera l’export du dessin.</w:t>
+      </w:r>
     </w:p>
+    <w:p>
+      <w:r>
+        <w:t xml:space="preserve">Pour </w:t>
+      </w:r>
+      <w:r>
+        <w:t>export</w:t>
+      </w:r>
+      <w:r>
+        <w:t>er</w:t>
+      </w:r>
+      <w:r>
+        <w:t xml:space="preserve"> </w:t>
+      </w:r>
+      <w:r>
+        <w:t xml:space="preserve">en SVG, </w:t>
+      </w:r>
+      <w:r>
+        <w:t>il faut donner un paramètre au QPainter</w:t>
+      </w:r>
+      <w:r>
+        <w:t>. Nous nous sommes heurtés au problème qu’on essayait</w:t>
+      </w:r>
+      <w:r>
+        <w:t xml:space="preserve"> de tracer et de générer </w:t>
+      </w:r>
+      <w:r>
+        <w:t>le format SVG</w:t>
+      </w:r>
+      <w:r>
+        <w:t xml:space="preserve"> en même temps</w:t>
+      </w:r>
+      <w:r>
+        <w:t>. L</w:t>
+      </w:r>
+      <w:r>
+        <w:t>e problème est que pour les deux</w:t>
+      </w:r>
+      <w:r>
+        <w:t>,</w:t>
+      </w:r>
+      <w:r>
+        <w:t xml:space="preserve"> il faut </w:t>
+      </w:r>
+      <w:r>
+        <w:t>le même paramètre</w:t>
+      </w:r>
+      <w:r>
+        <w:t>, donc on ne peut pas faire les deux en même temps. Nous avons donc fait un tableau qui contient toutes les figures et une fonction qui prend en paramètre un</w:t>
+      </w:r>
+      <w:r>
+        <w:t xml:space="preserve"> QPainter.</w:t>
+      </w:r>
+    </w:p>
+    <w:p>
+      <w:r>
+        <w:t>Cette fonction trace</w:t>
+      </w:r>
+      <w:r>
+        <w:t xml:space="preserve"> toutes les figure</w:t>
+      </w:r>
+      <w:r>
+        <w:t>s avec le QPainter en paramètre. E</w:t>
+      </w:r>
+      <w:r>
+        <w:t xml:space="preserve">lle est appelé soit pour </w:t>
+      </w:r>
+      <w:r>
+        <w:t>générer</w:t>
+      </w:r>
+      <w:r>
+        <w:t xml:space="preserve"> </w:t>
+      </w:r>
+      <w:r>
+        <w:t>le format SVG</w:t>
+      </w:r>
+      <w:r>
+        <w:t xml:space="preserve">, soit pour </w:t>
+      </w:r>
+      <w:r>
+        <w:t xml:space="preserve">afficher le tracer à l’écran. Les deux actions sont complètement séparer. L’action pour générer </w:t>
+      </w:r>
+      <w:r>
+        <w:t>le format SVG</w:t>
+      </w:r>
+      <w:r>
+        <w:t xml:space="preserve"> crée le fichier avec la date du jour, l’heure et les minute</w:t>
+      </w:r>
+      <w:r>
+        <w:t>s</w:t>
+      </w:r>
+      <w:r>
+        <w:t xml:space="preserve"> pour pouvoir sauvegarder à chaque exportation sur un nouveau fichier.</w:t>
+      </w:r>
+    </w:p>
+    <w:p/>
     <w:sectPr>
       <w:pgSz w:w="11906" w:h="16838"/>
       <w:pgMar w:top="1417" w:right="1417" w:bottom="1417" w:left="1417" w:header="708" w:footer="708" w:gutter="0"/>
+      <w:pgNumType w:start="0"/>
       <w:cols w:space="708"/>
+      <w:titlePg/>
       <w:docGrid w:linePitch="360"/>
     </w:sectPr>
   </w:body>
@@ -346,6 +786,143 @@
     <w:semiHidden/>
     <w:unhideWhenUsed/>
   </w:style>
+  <w:style w:type="paragraph" w:styleId="Titre">
+    <w:name w:val="Title"/>
+    <w:basedOn w:val="Normal"/>
+    <w:next w:val="Normal"/>
+    <w:link w:val="TitreCar"/>
+    <w:uiPriority w:val="10"/>
+    <w:qFormat/>
+    <w:rsid w:val="000534EB"/>
+    <w:pPr>
+      <w:pBdr>
+        <w:bottom w:val="single" w:sz="8" w:space="4" w:color="4F81BD" w:themeColor="accent1"/>
+      </w:pBdr>
+      <w:spacing w:after="300" w:line="240" w:lineRule="auto"/>
+      <w:contextualSpacing/>
+    </w:pPr>
+    <w:rPr>
+      <w:rFonts w:asciiTheme="majorHAnsi" w:eastAsiaTheme="majorEastAsia" w:hAnsiTheme="majorHAnsi" w:cstheme="majorBidi"/>
+      <w:color w:val="17365D" w:themeColor="text2" w:themeShade="BF"/>
+      <w:spacing w:val="5"/>
+      <w:kern w:val="28"/>
+      <w:sz w:val="52"/>
+      <w:szCs w:val="52"/>
+      <w:lang w:eastAsia="fr-FR"/>
+    </w:rPr>
+  </w:style>
+  <w:style w:type="character" w:customStyle="1" w:styleId="TitreCar">
+    <w:name w:val="Titre Car"/>
+    <w:basedOn w:val="Policepardfaut"/>
+    <w:link w:val="Titre"/>
+    <w:uiPriority w:val="10"/>
+    <w:rsid w:val="000534EB"/>
+    <w:rPr>
+      <w:rFonts w:asciiTheme="majorHAnsi" w:eastAsiaTheme="majorEastAsia" w:hAnsiTheme="majorHAnsi" w:cstheme="majorBidi"/>
+      <w:color w:val="17365D" w:themeColor="text2" w:themeShade="BF"/>
+      <w:spacing w:val="5"/>
+      <w:kern w:val="28"/>
+      <w:sz w:val="52"/>
+      <w:szCs w:val="52"/>
+      <w:lang w:eastAsia="fr-FR"/>
+    </w:rPr>
+  </w:style>
+  <w:style w:type="paragraph" w:styleId="Sous-titre">
+    <w:name w:val="Subtitle"/>
+    <w:basedOn w:val="Normal"/>
+    <w:next w:val="Normal"/>
+    <w:link w:val="Sous-titreCar"/>
+    <w:uiPriority w:val="11"/>
+    <w:qFormat/>
+    <w:rsid w:val="000534EB"/>
+    <w:pPr>
+      <w:numPr>
+        <w:ilvl w:val="1"/>
+      </w:numPr>
+    </w:pPr>
+    <w:rPr>
+      <w:rFonts w:asciiTheme="majorHAnsi" w:eastAsiaTheme="majorEastAsia" w:hAnsiTheme="majorHAnsi" w:cstheme="majorBidi"/>
+      <w:i/>
+      <w:iCs/>
+      <w:color w:val="4F81BD" w:themeColor="accent1"/>
+      <w:spacing w:val="15"/>
+      <w:sz w:val="24"/>
+      <w:szCs w:val="24"/>
+      <w:lang w:eastAsia="fr-FR"/>
+    </w:rPr>
+  </w:style>
+  <w:style w:type="character" w:customStyle="1" w:styleId="Sous-titreCar">
+    <w:name w:val="Sous-titre Car"/>
+    <w:basedOn w:val="Policepardfaut"/>
+    <w:link w:val="Sous-titre"/>
+    <w:uiPriority w:val="11"/>
+    <w:rsid w:val="000534EB"/>
+    <w:rPr>
+      <w:rFonts w:asciiTheme="majorHAnsi" w:eastAsiaTheme="majorEastAsia" w:hAnsiTheme="majorHAnsi" w:cstheme="majorBidi"/>
+      <w:i/>
+      <w:iCs/>
+      <w:color w:val="4F81BD" w:themeColor="accent1"/>
+      <w:spacing w:val="15"/>
+      <w:sz w:val="24"/>
+      <w:szCs w:val="24"/>
+      <w:lang w:eastAsia="fr-FR"/>
+    </w:rPr>
+  </w:style>
+  <w:style w:type="paragraph" w:styleId="Textedebulles">
+    <w:name w:val="Balloon Text"/>
+    <w:basedOn w:val="Normal"/>
+    <w:link w:val="TextedebullesCar"/>
+    <w:uiPriority w:val="99"/>
+    <w:semiHidden/>
+    <w:unhideWhenUsed/>
+    <w:rsid w:val="000534EB"/>
+    <w:pPr>
+      <w:spacing w:after="0" w:line="240" w:lineRule="auto"/>
+    </w:pPr>
+    <w:rPr>
+      <w:rFonts w:ascii="Tahoma" w:hAnsi="Tahoma" w:cs="Tahoma"/>
+      <w:sz w:val="16"/>
+      <w:szCs w:val="16"/>
+    </w:rPr>
+  </w:style>
+  <w:style w:type="character" w:customStyle="1" w:styleId="TextedebullesCar">
+    <w:name w:val="Texte de bulles Car"/>
+    <w:basedOn w:val="Policepardfaut"/>
+    <w:link w:val="Textedebulles"/>
+    <w:uiPriority w:val="99"/>
+    <w:semiHidden/>
+    <w:rsid w:val="000534EB"/>
+    <w:rPr>
+      <w:rFonts w:ascii="Tahoma" w:hAnsi="Tahoma" w:cs="Tahoma"/>
+      <w:sz w:val="16"/>
+      <w:szCs w:val="16"/>
+    </w:rPr>
+  </w:style>
+  <w:style w:type="paragraph" w:styleId="Sansinterligne">
+    <w:name w:val="No Spacing"/>
+    <w:link w:val="SansinterligneCar"/>
+    <w:uiPriority w:val="1"/>
+    <w:qFormat/>
+    <w:rsid w:val="000534EB"/>
+    <w:pPr>
+      <w:spacing w:after="0" w:line="240" w:lineRule="auto"/>
+    </w:pPr>
+    <w:rPr>
+      <w:rFonts w:eastAsiaTheme="minorEastAsia"/>
+      <w:lang w:eastAsia="fr-FR"/>
+    </w:rPr>
+  </w:style>
+  <w:style w:type="character" w:customStyle="1" w:styleId="SansinterligneCar">
+    <w:name w:val="Sans interligne Car"/>
+    <w:basedOn w:val="Policepardfaut"/>
+    <w:link w:val="Sansinterligne"/>
+    <w:uiPriority w:val="1"/>
+    <w:rsid w:val="000534EB"/>
+    <w:rPr>
+      <w:rFonts w:eastAsiaTheme="minorEastAsia"/>
+      <w:lang w:eastAsia="fr-FR"/>
+    </w:rPr>
+  </w:style>
 </w:styles>
 </file>
 
@@ -536,7 +1113,648 @@
     <w:semiHidden/>
     <w:unhideWhenUsed/>
   </w:style>
+  <w:style w:type="paragraph" w:styleId="Titre">
+    <w:name w:val="Title"/>
+    <w:basedOn w:val="Normal"/>
+    <w:next w:val="Normal"/>
+    <w:link w:val="TitreCar"/>
+    <w:uiPriority w:val="10"/>
+    <w:qFormat/>
+    <w:rsid w:val="000534EB"/>
+    <w:pPr>
+      <w:pBdr>
+        <w:bottom w:val="single" w:sz="8" w:space="4" w:color="4F81BD" w:themeColor="accent1"/>
+      </w:pBdr>
+      <w:spacing w:after="300" w:line="240" w:lineRule="auto"/>
+      <w:contextualSpacing/>
+    </w:pPr>
+    <w:rPr>
+      <w:rFonts w:asciiTheme="majorHAnsi" w:eastAsiaTheme="majorEastAsia" w:hAnsiTheme="majorHAnsi" w:cstheme="majorBidi"/>
+      <w:color w:val="17365D" w:themeColor="text2" w:themeShade="BF"/>
+      <w:spacing w:val="5"/>
+      <w:kern w:val="28"/>
+      <w:sz w:val="52"/>
+      <w:szCs w:val="52"/>
+      <w:lang w:eastAsia="fr-FR"/>
+    </w:rPr>
+  </w:style>
+  <w:style w:type="character" w:customStyle="1" w:styleId="TitreCar">
+    <w:name w:val="Titre Car"/>
+    <w:basedOn w:val="Policepardfaut"/>
+    <w:link w:val="Titre"/>
+    <w:uiPriority w:val="10"/>
+    <w:rsid w:val="000534EB"/>
+    <w:rPr>
+      <w:rFonts w:asciiTheme="majorHAnsi" w:eastAsiaTheme="majorEastAsia" w:hAnsiTheme="majorHAnsi" w:cstheme="majorBidi"/>
+      <w:color w:val="17365D" w:themeColor="text2" w:themeShade="BF"/>
+      <w:spacing w:val="5"/>
+      <w:kern w:val="28"/>
+      <w:sz w:val="52"/>
+      <w:szCs w:val="52"/>
+      <w:lang w:eastAsia="fr-FR"/>
+    </w:rPr>
+  </w:style>
+  <w:style w:type="paragraph" w:styleId="Sous-titre">
+    <w:name w:val="Subtitle"/>
+    <w:basedOn w:val="Normal"/>
+    <w:next w:val="Normal"/>
+    <w:link w:val="Sous-titreCar"/>
+    <w:uiPriority w:val="11"/>
+    <w:qFormat/>
+    <w:rsid w:val="000534EB"/>
+    <w:pPr>
+      <w:numPr>
+        <w:ilvl w:val="1"/>
+      </w:numPr>
+    </w:pPr>
+    <w:rPr>
+      <w:rFonts w:asciiTheme="majorHAnsi" w:eastAsiaTheme="majorEastAsia" w:hAnsiTheme="majorHAnsi" w:cstheme="majorBidi"/>
+      <w:i/>
+      <w:iCs/>
+      <w:color w:val="4F81BD" w:themeColor="accent1"/>
+      <w:spacing w:val="15"/>
+      <w:sz w:val="24"/>
+      <w:szCs w:val="24"/>
+      <w:lang w:eastAsia="fr-FR"/>
+    </w:rPr>
+  </w:style>
+  <w:style w:type="character" w:customStyle="1" w:styleId="Sous-titreCar">
+    <w:name w:val="Sous-titre Car"/>
+    <w:basedOn w:val="Policepardfaut"/>
+    <w:link w:val="Sous-titre"/>
+    <w:uiPriority w:val="11"/>
+    <w:rsid w:val="000534EB"/>
+    <w:rPr>
+      <w:rFonts w:asciiTheme="majorHAnsi" w:eastAsiaTheme="majorEastAsia" w:hAnsiTheme="majorHAnsi" w:cstheme="majorBidi"/>
+      <w:i/>
+      <w:iCs/>
+      <w:color w:val="4F81BD" w:themeColor="accent1"/>
+      <w:spacing w:val="15"/>
+      <w:sz w:val="24"/>
+      <w:szCs w:val="24"/>
+      <w:lang w:eastAsia="fr-FR"/>
+    </w:rPr>
+  </w:style>
+  <w:style w:type="paragraph" w:styleId="Textedebulles">
+    <w:name w:val="Balloon Text"/>
+    <w:basedOn w:val="Normal"/>
+    <w:link w:val="TextedebullesCar"/>
+    <w:uiPriority w:val="99"/>
+    <w:semiHidden/>
+    <w:unhideWhenUsed/>
+    <w:rsid w:val="000534EB"/>
+    <w:pPr>
+      <w:spacing w:after="0" w:line="240" w:lineRule="auto"/>
+    </w:pPr>
+    <w:rPr>
+      <w:rFonts w:ascii="Tahoma" w:hAnsi="Tahoma" w:cs="Tahoma"/>
+      <w:sz w:val="16"/>
+      <w:szCs w:val="16"/>
+    </w:rPr>
+  </w:style>
+  <w:style w:type="character" w:customStyle="1" w:styleId="TextedebullesCar">
+    <w:name w:val="Texte de bulles Car"/>
+    <w:basedOn w:val="Policepardfaut"/>
+    <w:link w:val="Textedebulles"/>
+    <w:uiPriority w:val="99"/>
+    <w:semiHidden/>
+    <w:rsid w:val="000534EB"/>
+    <w:rPr>
+      <w:rFonts w:ascii="Tahoma" w:hAnsi="Tahoma" w:cs="Tahoma"/>
+      <w:sz w:val="16"/>
+      <w:szCs w:val="16"/>
+    </w:rPr>
+  </w:style>
+  <w:style w:type="paragraph" w:styleId="Sansinterligne">
+    <w:name w:val="No Spacing"/>
+    <w:link w:val="SansinterligneCar"/>
+    <w:uiPriority w:val="1"/>
+    <w:qFormat/>
+    <w:rsid w:val="000534EB"/>
+    <w:pPr>
+      <w:spacing w:after="0" w:line="240" w:lineRule="auto"/>
+    </w:pPr>
+    <w:rPr>
+      <w:rFonts w:eastAsiaTheme="minorEastAsia"/>
+      <w:lang w:eastAsia="fr-FR"/>
+    </w:rPr>
+  </w:style>
+  <w:style w:type="character" w:customStyle="1" w:styleId="SansinterligneCar">
+    <w:name w:val="Sans interligne Car"/>
+    <w:basedOn w:val="Policepardfaut"/>
+    <w:link w:val="Sansinterligne"/>
+    <w:uiPriority w:val="1"/>
+    <w:rsid w:val="000534EB"/>
+    <w:rPr>
+      <w:rFonts w:eastAsiaTheme="minorEastAsia"/>
+      <w:lang w:eastAsia="fr-FR"/>
+    </w:rPr>
+  </w:style>
 </w:styles>
+</file>
+
+<file path=word/glossary/document.xml><?xml version="1.0" encoding="utf-8"?>
+<w:glossaryDocument xmlns:wpc="http://schemas.microsoft.com/office/word/2010/wordprocessingCanvas" xmlns:mc="http://schemas.openxmlformats.org/markup-compatibility/2006" xmlns:o="urn:schemas-microsoft-com:office:office" xmlns:r="http://schemas.openxmlformats.org/officeDocument/2006/relationships" xmlns:m="http://schemas.openxmlformats.org/officeDocument/2006/math" xmlns:v="urn:schemas-microsoft-com:vml" xmlns:wp14="http://schemas.microsoft.com/office/word/2010/wordprocessingDrawing" xmlns:wp="http://schemas.openxmlformats.org/drawingml/2006/wordprocessingDrawing" xmlns:w10="urn:schemas-microsoft-com:office:word" xmlns:w="http://schemas.openxmlformats.org/wordprocessingml/2006/main" xmlns:w14="http://schemas.microsoft.com/office/word/2010/wordml" xmlns:wpg="http://schemas.microsoft.com/office/word/2010/wordprocessingGroup" xmlns:wpi="http://schemas.microsoft.com/office/word/2010/wordprocessingInk" xmlns:wne="http://schemas.microsoft.com/office/word/2006/wordml" xmlns:wps="http://schemas.microsoft.com/office/word/2010/wordprocessingShape" mc:Ignorable="w14 wp14"/>
+</file>
+
+<file path=word/glossary/fontTable.xml><?xml version="1.0" encoding="utf-8"?>
+<w:fonts xmlns:mc="http://schemas.openxmlformats.org/markup-compatibility/2006" xmlns:r="http://schemas.openxmlformats.org/officeDocument/2006/relationships" xmlns:w="http://schemas.openxmlformats.org/wordprocessingml/2006/main" xmlns:w14="http://schemas.microsoft.com/office/word/2010/wordml" mc:Ignorable="w14">
+  <w:font w:name="Calibri">
+    <w:panose1 w:val="020F0502020204030204"/>
+    <w:charset w:val="00"/>
+    <w:family w:val="swiss"/>
+    <w:pitch w:val="variable"/>
+    <w:sig w:usb0="E00002FF" w:usb1="4000ACFF" w:usb2="00000001" w:usb3="00000000" w:csb0="0000019F" w:csb1="00000000"/>
+  </w:font>
+  <w:font w:name="Times New Roman">
+    <w:panose1 w:val="02020603050405020304"/>
+    <w:charset w:val="00"/>
+    <w:family w:val="roman"/>
+    <w:pitch w:val="variable"/>
+    <w:sig w:usb0="E0002AFF" w:usb1="C0007841" w:usb2="00000009" w:usb3="00000000" w:csb0="000001FF" w:csb1="00000000"/>
+  </w:font>
+  <w:font w:name="Cambria">
+    <w:panose1 w:val="02040503050406030204"/>
+    <w:charset w:val="00"/>
+    <w:family w:val="roman"/>
+    <w:pitch w:val="variable"/>
+    <w:sig w:usb0="E00002FF" w:usb1="400004FF" w:usb2="00000000" w:usb3="00000000" w:csb0="0000019F" w:csb1="00000000"/>
+  </w:font>
+  <w:font w:name="Tahoma">
+    <w:panose1 w:val="020B0604030504040204"/>
+    <w:charset w:val="00"/>
+    <w:family w:val="swiss"/>
+    <w:pitch w:val="variable"/>
+    <w:sig w:usb0="E1002EFF" w:usb1="C000605B" w:usb2="00000029" w:usb3="00000000" w:csb0="000101FF" w:csb1="00000000"/>
+  </w:font>
+</w:fonts>
+</file>
+
+<file path=word/glossary/settings.xml><?xml version="1.0" encoding="utf-8"?>
+<w:settings xmlns:mc="http://schemas.openxmlformats.org/markup-compatibility/2006" xmlns:o="urn:schemas-microsoft-com:office:office" xmlns:r="http://schemas.openxmlformats.org/officeDocument/2006/relationships" xmlns:m="http://schemas.openxmlformats.org/officeDocument/2006/math" xmlns:v="urn:schemas-microsoft-com:vml" xmlns:w10="urn:schemas-microsoft-com:office:word" xmlns:w="http://schemas.openxmlformats.org/wordprocessingml/2006/main" xmlns:w14="http://schemas.microsoft.com/office/word/2010/wordml" xmlns:sl="http://schemas.openxmlformats.org/schemaLibrary/2006/main" mc:Ignorable="w14">
+  <w:view w:val="normal"/>
+  <w:defaultTabStop w:val="708"/>
+  <w:hyphenationZone w:val="425"/>
+  <w:characterSpacingControl w:val="doNotCompress"/>
+  <w:compat>
+    <w:useFELayout/>
+    <w:compatSetting w:name="compatibilityMode" w:uri="http://schemas.microsoft.com/office/word" w:val="14"/>
+    <w:compatSetting w:name="overrideTableStyleFontSizeAndJustification" w:uri="http://schemas.microsoft.com/office/word" w:val="1"/>
+    <w:compatSetting w:name="enableOpenTypeFeatures" w:uri="http://schemas.microsoft.com/office/word" w:val="1"/>
+    <w:compatSetting w:name="doNotFlipMirrorIndents" w:uri="http://schemas.microsoft.com/office/word" w:val="1"/>
+  </w:compat>
+  <w:rsids>
+    <w:rsidRoot w:val="003B01F6"/>
+    <w:rsid w:val="003B01F6"/>
+    <w:rsid w:val="00D510CE"/>
+    <w:rsid w:val="00D7201E"/>
+    <w:rsid w:val="00DE0609"/>
+  </w:rsids>
+  <m:mathPr>
+    <m:mathFont m:val="Cambria Math"/>
+    <m:brkBin m:val="before"/>
+    <m:brkBinSub m:val="--"/>
+    <m:smallFrac m:val="0"/>
+    <m:dispDef/>
+    <m:lMargin m:val="0"/>
+    <m:rMargin m:val="0"/>
+    <m:defJc m:val="centerGroup"/>
+    <m:wrapIndent m:val="1440"/>
+    <m:intLim m:val="subSup"/>
+    <m:naryLim m:val="undOvr"/>
+  </m:mathPr>
+  <w:themeFontLang w:val="fr-FR"/>
+  <w:clrSchemeMapping w:bg1="light1" w:t1="dark1" w:bg2="light2" w:t2="dark2" w:accent1="accent1" w:accent2="accent2" w:accent3="accent3" w:accent4="accent4" w:accent5="accent5" w:accent6="accent6" w:hyperlink="hyperlink" w:followedHyperlink="followedHyperlink"/>
+  <w:decimalSymbol w:val=","/>
+  <w:listSeparator w:val=";"/>
+</w:settings>
+</file>
+
+<file path=word/glossary/styles.xml><?xml version="1.0" encoding="utf-8"?>
+<w:styles xmlns:mc="http://schemas.openxmlformats.org/markup-compatibility/2006" xmlns:r="http://schemas.openxmlformats.org/officeDocument/2006/relationships" xmlns:w="http://schemas.openxmlformats.org/wordprocessingml/2006/main" xmlns:w14="http://schemas.microsoft.com/office/word/2010/wordml" mc:Ignorable="w14">
+  <w:docDefaults>
+    <w:rPrDefault>
+      <w:rPr>
+        <w:rFonts w:asciiTheme="minorHAnsi" w:eastAsiaTheme="minorEastAsia" w:hAnsiTheme="minorHAnsi" w:cstheme="minorBidi"/>
+        <w:sz w:val="22"/>
+        <w:szCs w:val="22"/>
+        <w:lang w:val="fr-FR" w:eastAsia="fr-FR" w:bidi="ar-SA"/>
+      </w:rPr>
+    </w:rPrDefault>
+    <w:pPrDefault>
+      <w:pPr>
+        <w:spacing w:after="200" w:line="276" w:lineRule="auto"/>
+      </w:pPr>
+    </w:pPrDefault>
+  </w:docDefaults>
+  <w:latentStyles w:defLockedState="0" w:defUIPriority="99" w:defSemiHidden="1" w:defUnhideWhenUsed="1" w:defQFormat="0" w:count="267">
+    <w:lsdException w:name="Normal" w:semiHidden="0" w:uiPriority="0" w:unhideWhenUsed="0" w:qFormat="1"/>
+    <w:lsdException w:name="heading 1" w:semiHidden="0" w:uiPriority="9" w:unhideWhenUsed="0" w:qFormat="1"/>
+    <w:lsdException w:name="heading 2" w:uiPriority="9" w:qFormat="1"/>
+    <w:lsdException w:name="heading 3" w:uiPriority="9" w:qFormat="1"/>
+    <w:lsdException w:name="heading 4" w:uiPriority="9" w:qFormat="1"/>
+    <w:lsdException w:name="heading 5" w:uiPriority="9" w:qFormat="1"/>
+    <w:lsdException w:name="heading 6" w:uiPriority="9" w:qFormat="1"/>
+    <w:lsdException w:name="heading 7" w:uiPriority="9" w:qFormat="1"/>
+    <w:lsdException w:name="heading 8" w:uiPriority="9" w:qFormat="1"/>
+    <w:lsdException w:name="heading 9" w:uiPriority="9" w:qFormat="1"/>
+    <w:lsdException w:name="toc 1" w:uiPriority="39"/>
+    <w:lsdException w:name="toc 2" w:uiPriority="39"/>
+    <w:lsdException w:name="toc 3" w:uiPriority="39"/>
+    <w:lsdException w:name="toc 4" w:uiPriority="39"/>
+    <w:lsdException w:name="toc 5" w:uiPriority="39"/>
+    <w:lsdException w:name="toc 6" w:uiPriority="39"/>
+    <w:lsdException w:name="toc 7" w:uiPriority="39"/>
+    <w:lsdException w:name="toc 8" w:uiPriority="39"/>
+    <w:lsdException w:name="toc 9" w:uiPriority="39"/>
+    <w:lsdException w:name="caption" w:uiPriority="35" w:qFormat="1"/>
+    <w:lsdException w:name="Title" w:semiHidden="0" w:uiPriority="10" w:unhideWhenUsed="0" w:qFormat="1"/>
+    <w:lsdException w:name="Default Paragraph Font" w:uiPriority="1"/>
+    <w:lsdException w:name="Subtitle" w:semiHidden="0" w:uiPriority="11" w:unhideWhenUsed="0" w:qFormat="1"/>
+    <w:lsdException w:name="Strong" w:semiHidden="0" w:uiPriority="22" w:unhideWhenUsed="0" w:qFormat="1"/>
+    <w:lsdException w:name="Emphasis" w:semiHidden="0" w:uiPriority="20" w:unhideWhenUsed="0" w:qFormat="1"/>
+    <w:lsdException w:name="Table Grid" w:semiHidden="0" w:uiPriority="59" w:unhideWhenUsed="0"/>
+    <w:lsdException w:name="Placeholder Text" w:unhideWhenUsed="0"/>
+    <w:lsdException w:name="No Spacing" w:semiHidden="0" w:uiPriority="1" w:unhideWhenUsed="0" w:qFormat="1"/>
+    <w:lsdException w:name="Light Shading" w:semiHidden="0" w:uiPriority="60" w:unhideWhenUsed="0"/>
+    <w:lsdException w:name="Light List" w:semiHidden="0" w:uiPriority="61" w:unhideWhenUsed="0"/>
+    <w:lsdException w:name="Light Grid" w:semiHidden="0" w:uiPriority="62" w:unhideWhenUsed="0"/>
+    <w:lsdException w:name="Medium Shading 1" w:semiHidden="0" w:uiPriority="63" w:unhideWhenUsed="0"/>
+    <w:lsdException w:name="Medium Shading 2" w:semiHidden="0" w:uiPriority="64" w:unhideWhenUsed="0"/>
+    <w:lsdException w:name="Medium List 1" w:semiHidden="0" w:uiPriority="65" w:unhideWhenUsed="0"/>
+    <w:lsdException w:name="Medium List 2" w:semiHidden="0" w:uiPriority="66" w:unhideWhenUsed="0"/>
+    <w:lsdException w:name="Medium Grid 1" w:semiHidden="0" w:uiPriority="67" w:unhideWhenUsed="0"/>
+    <w:lsdException w:name="Medium Grid 2" w:semiHidden="0" w:uiPriority="68" w:unhideWhenUsed="0"/>
+    <w:lsdException w:name="Medium Grid 3" w:semiHidden="0" w:uiPriority="69" w:unhideWhenUsed="0"/>
+    <w:lsdException w:name="Dark List" w:semiHidden="0" w:uiPriority="70" w:unhideWhenUsed="0"/>
+    <w:lsdException w:name="Colorful Shading" w:semiHidden="0" w:uiPriority="71" w:unhideWhenUsed="0"/>
+    <w:lsdException w:name="Colorful List" w:semiHidden="0" w:uiPriority="72" w:unhideWhenUsed="0"/>
+    <w:lsdException w:name="Colorful Grid" w:semiHidden="0" w:uiPriority="73" w:unhideWhenUsed="0"/>
+    <w:lsdException w:name="Light Shading Accent 1" w:semiHidden="0" w:uiPriority="60" w:unhideWhenUsed="0"/>
+    <w:lsdException w:name="Light List Accent 1" w:semiHidden="0" w:uiPriority="61" w:unhideWhenUsed="0"/>
+    <w:lsdException w:name="Light Grid Accent 1" w:semiHidden="0" w:uiPriority="62" w:unhideWhenUsed="0"/>
+    <w:lsdException w:name="Medium Shading 1 Accent 1" w:semiHidden="0" w:uiPriority="63" w:unhideWhenUsed="0"/>
+    <w:lsdException w:name="Medium Shading 2 Accent 1" w:semiHidden="0" w:uiPriority="64" w:unhideWhenUsed="0"/>
+    <w:lsdException w:name="Medium List 1 Accent 1" w:semiHidden="0" w:uiPriority="65" w:unhideWhenUsed="0"/>
+    <w:lsdException w:name="Revision" w:unhideWhenUsed="0"/>
+    <w:lsdException w:name="List Paragraph" w:semiHidden="0" w:uiPriority="34" w:unhideWhenUsed="0" w:qFormat="1"/>
+    <w:lsdException w:name="Quote" w:semiHidden="0" w:uiPriority="29" w:unhideWhenUsed="0" w:qFormat="1"/>
+    <w:lsdException w:name="Intense Quote" w:semiHidden="0" w:uiPriority="30" w:unhideWhenUsed="0" w:qFormat="1"/>
+    <w:lsdException w:name="Medium List 2 Accent 1" w:semiHidden="0" w:uiPriority="66" w:unhideWhenUsed="0"/>
+    <w:lsdException w:name="Medium Grid 1 Accent 1" w:semiHidden="0" w:uiPriority="67" w:unhideWhenUsed="0"/>
+    <w:lsdException w:name="Medium Grid 2 Accent 1" w:semiHidden="0" w:uiPriority="68" w:unhideWhenUsed="0"/>
+    <w:lsdException w:name="Medium Grid 3 Accent 1" w:semiHidden="0" w:uiPriority="69" w:unhideWhenUsed="0"/>
+    <w:lsdException w:name="Dark List Accent 1" w:semiHidden="0" w:uiPriority="70" w:unhideWhenUsed="0"/>
+    <w:lsdException w:name="Colorful Shading Accent 1" w:semiHidden="0" w:uiPriority="71" w:unhideWhenUsed="0"/>
+    <w:lsdException w:name="Colorful List Accent 1" w:semiHidden="0" w:uiPriority="72" w:unhideWhenUsed="0"/>
+    <w:lsdException w:name="Colorful Grid Accent 1" w:semiHidden="0" w:uiPriority="73" w:unhideWhenUsed="0"/>
+    <w:lsdException w:name="Light Shading Accent 2" w:semiHidden="0" w:uiPriority="60" w:unhideWhenUsed="0"/>
+    <w:lsdException w:name="Light List Accent 2" w:semiHidden="0" w:uiPriority="61" w:unhideWhenUsed="0"/>
+    <w:lsdException w:name="Light Grid Accent 2" w:semiHidden="0" w:uiPriority="62" w:unhideWhenUsed="0"/>
+    <w:lsdException w:name="Medium Shading 1 Accent 2" w:semiHidden="0" w:uiPriority="63" w:unhideWhenUsed="0"/>
+    <w:lsdException w:name="Medium Shading 2 Accent 2" w:semiHidden="0" w:uiPriority="64" w:unhideWhenUsed="0"/>
+    <w:lsdException w:name="Medium List 1 Accent 2" w:semiHidden="0" w:uiPriority="65" w:unhideWhenUsed="0"/>
+    <w:lsdException w:name="Medium List 2 Accent 2" w:semiHidden="0" w:uiPriority="66" w:unhideWhenUsed="0"/>
+    <w:lsdException w:name="Medium Grid 1 Accent 2" w:semiHidden="0" w:uiPriority="67" w:unhideWhenUsed="0"/>
+    <w:lsdException w:name="Medium Grid 2 Accent 2" w:semiHidden="0" w:uiPriority="68" w:unhideWhenUsed="0"/>
+    <w:lsdException w:name="Medium Grid 3 Accent 2" w:semiHidden="0" w:uiPriority="69" w:unhideWhenUsed="0"/>
+    <w:lsdException w:name="Dark List Accent 2" w:semiHidden="0" w:uiPriority="70" w:unhideWhenUsed="0"/>
+    <w:lsdException w:name="Colorful Shading Accent 2" w:semiHidden="0" w:uiPriority="71" w:unhideWhenUsed="0"/>
+    <w:lsdException w:name="Colorful List Accent 2" w:semiHidden="0" w:uiPriority="72" w:unhideWhenUsed="0"/>
+    <w:lsdException w:name="Colorful Grid Accent 2" w:semiHidden="0" w:uiPriority="73" w:unhideWhenUsed="0"/>
+    <w:lsdException w:name="Light Shading Accent 3" w:semiHidden="0" w:uiPriority="60" w:unhideWhenUsed="0"/>
+    <w:lsdException w:name="Light List Accent 3" w:semiHidden="0" w:uiPriority="61" w:unhideWhenUsed="0"/>
+    <w:lsdException w:name="Light Grid Accent 3" w:semiHidden="0" w:uiPriority="62" w:unhideWhenUsed="0"/>
+    <w:lsdException w:name="Medium Shading 1 Accent 3" w:semiHidden="0" w:uiPriority="63" w:unhideWhenUsed="0"/>
+    <w:lsdException w:name="Medium Shading 2 Accent 3" w:semiHidden="0" w:uiPriority="64" w:unhideWhenUsed="0"/>
+    <w:lsdException w:name="Medium List 1 Accent 3" w:semiHidden="0" w:uiPriority="65" w:unhideWhenUsed="0"/>
+    <w:lsdException w:name="Medium List 2 Accent 3" w:semiHidden="0" w:uiPriority="66" w:unhideWhenUsed="0"/>
+    <w:lsdException w:name="Medium Grid 1 Accent 3" w:semiHidden="0" w:uiPriority="67" w:unhideWhenUsed="0"/>
+    <w:lsdException w:name="Medium Grid 2 Accent 3" w:semiHidden="0" w:uiPriority="68" w:unhideWhenUsed="0"/>
+    <w:lsdException w:name="Medium Grid 3 Accent 3" w:semiHidden="0" w:uiPriority="69" w:unhideWhenUsed="0"/>
+    <w:lsdException w:name="Dark List Accent 3" w:semiHidden="0" w:uiPriority="70" w:unhideWhenUsed="0"/>
+    <w:lsdException w:name="Colorful Shading Accent 3" w:semiHidden="0" w:uiPriority="71" w:unhideWhenUsed="0"/>
+    <w:lsdException w:name="Colorful List Accent 3" w:semiHidden="0" w:uiPriority="72" w:unhideWhenUsed="0"/>
+    <w:lsdException w:name="Colorful Grid Accent 3" w:semiHidden="0" w:uiPriority="73" w:unhideWhenUsed="0"/>
+    <w:lsdException w:name="Light Shading Accent 4" w:semiHidden="0" w:uiPriority="60" w:unhideWhenUsed="0"/>
+    <w:lsdException w:name="Light List Accent 4" w:semiHidden="0" w:uiPriority="61" w:unhideWhenUsed="0"/>
+    <w:lsdException w:name="Light Grid Accent 4" w:semiHidden="0" w:uiPriority="62" w:unhideWhenUsed="0"/>
+    <w:lsdException w:name="Medium Shading 1 Accent 4" w:semiHidden="0" w:uiPriority="63" w:unhideWhenUsed="0"/>
+    <w:lsdException w:name="Medium Shading 2 Accent 4" w:semiHidden="0" w:uiPriority="64" w:unhideWhenUsed="0"/>
+    <w:lsdException w:name="Medium List 1 Accent 4" w:semiHidden="0" w:uiPriority="65" w:unhideWhenUsed="0"/>
+    <w:lsdException w:name="Medium List 2 Accent 4" w:semiHidden="0" w:uiPriority="66" w:unhideWhenUsed="0"/>
+    <w:lsdException w:name="Medium Grid 1 Accent 4" w:semiHidden="0" w:uiPriority="67" w:unhideWhenUsed="0"/>
+    <w:lsdException w:name="Medium Grid 2 Accent 4" w:semiHidden="0" w:uiPriority="68" w:unhideWhenUsed="0"/>
+    <w:lsdException w:name="Medium Grid 3 Accent 4" w:semiHidden="0" w:uiPriority="69" w:unhideWhenUsed="0"/>
+    <w:lsdException w:name="Dark List Accent 4" w:semiHidden="0" w:uiPriority="70" w:unhideWhenUsed="0"/>
+    <w:lsdException w:name="Colorful Shading Accent 4" w:semiHidden="0" w:uiPriority="71" w:unhideWhenUsed="0"/>
+    <w:lsdException w:name="Colorful List Accent 4" w:semiHidden="0" w:uiPriority="72" w:unhideWhenUsed="0"/>
+    <w:lsdException w:name="Colorful Grid Accent 4" w:semiHidden="0" w:uiPriority="73" w:unhideWhenUsed="0"/>
+    <w:lsdException w:name="Light Shading Accent 5" w:semiHidden="0" w:uiPriority="60" w:unhideWhenUsed="0"/>
+    <w:lsdException w:name="Light List Accent 5" w:semiHidden="0" w:uiPriority="61" w:unhideWhenUsed="0"/>
+    <w:lsdException w:name="Light Grid Accent 5" w:semiHidden="0" w:uiPriority="62" w:unhideWhenUsed="0"/>
+    <w:lsdException w:name="Medium Shading 1 Accent 5" w:semiHidden="0" w:uiPriority="63" w:unhideWhenUsed="0"/>
+    <w:lsdException w:name="Medium Shading 2 Accent 5" w:semiHidden="0" w:uiPriority="64" w:unhideWhenUsed="0"/>
+    <w:lsdException w:name="Medium List 1 Accent 5" w:semiHidden="0" w:uiPriority="65" w:unhideWhenUsed="0"/>
+    <w:lsdException w:name="Medium List 2 Accent 5" w:semiHidden="0" w:uiPriority="66" w:unhideWhenUsed="0"/>
+    <w:lsdException w:name="Medium Grid 1 Accent 5" w:semiHidden="0" w:uiPriority="67" w:unhideWhenUsed="0"/>
+    <w:lsdException w:name="Medium Grid 2 Accent 5" w:semiHidden="0" w:uiPriority="68" w:unhideWhenUsed="0"/>
+    <w:lsdException w:name="Medium Grid 3 Accent 5" w:semiHidden="0" w:uiPriority="69" w:unhideWhenUsed="0"/>
+    <w:lsdException w:name="Dark List Accent 5" w:semiHidden="0" w:uiPriority="70" w:unhideWhenUsed="0"/>
+    <w:lsdException w:name="Colorful Shading Accent 5" w:semiHidden="0" w:uiPriority="71" w:unhideWhenUsed="0"/>
+    <w:lsdException w:name="Colorful List Accent 5" w:semiHidden="0" w:uiPriority="72" w:unhideWhenUsed="0"/>
+    <w:lsdException w:name="Colorful Grid Accent 5" w:semiHidden="0" w:uiPriority="73" w:unhideWhenUsed="0"/>
+    <w:lsdException w:name="Light Shading Accent 6" w:semiHidden="0" w:uiPriority="60" w:unhideWhenUsed="0"/>
+    <w:lsdException w:name="Light List Accent 6" w:semiHidden="0" w:uiPriority="61" w:unhideWhenUsed="0"/>
+    <w:lsdException w:name="Light Grid Accent 6" w:semiHidden="0" w:uiPriority="62" w:unhideWhenUsed="0"/>
+    <w:lsdException w:name="Medium Shading 1 Accent 6" w:semiHidden="0" w:uiPriority="63" w:unhideWhenUsed="0"/>
+    <w:lsdException w:name="Medium Shading 2 Accent 6" w:semiHidden="0" w:uiPriority="64" w:unhideWhenUsed="0"/>
+    <w:lsdException w:name="Medium List 1 Accent 6" w:semiHidden="0" w:uiPriority="65" w:unhideWhenUsed="0"/>
+    <w:lsdException w:name="Medium List 2 Accent 6" w:semiHidden="0" w:uiPriority="66" w:unhideWhenUsed="0"/>
+    <w:lsdException w:name="Medium Grid 1 Accent 6" w:semiHidden="0" w:uiPriority="67" w:unhideWhenUsed="0"/>
+    <w:lsdException w:name="Medium Grid 2 Accent 6" w:semiHidden="0" w:uiPriority="68" w:unhideWhenUsed="0"/>
+    <w:lsdException w:name="Medium Grid 3 Accent 6" w:semiHidden="0" w:uiPriority="69" w:unhideWhenUsed="0"/>
+    <w:lsdException w:name="Dark List Accent 6" w:semiHidden="0" w:uiPriority="70" w:unhideWhenUsed="0"/>
+    <w:lsdException w:name="Colorful Shading Accent 6" w:semiHidden="0" w:uiPriority="71" w:unhideWhenUsed="0"/>
+    <w:lsdException w:name="Colorful List Accent 6" w:semiHidden="0" w:uiPriority="72" w:unhideWhenUsed="0"/>
+    <w:lsdException w:name="Colorful Grid Accent 6" w:semiHidden="0" w:uiPriority="73" w:unhideWhenUsed="0"/>
+    <w:lsdException w:name="Subtle Emphasis" w:semiHidden="0" w:uiPriority="19" w:unhideWhenUsed="0" w:qFormat="1"/>
+    <w:lsdException w:name="Intense Emphasis" w:semiHidden="0" w:uiPriority="21" w:unhideWhenUsed="0" w:qFormat="1"/>
+    <w:lsdException w:name="Subtle Reference" w:semiHidden="0" w:uiPriority="31" w:unhideWhenUsed="0" w:qFormat="1"/>
+    <w:lsdException w:name="Intense Reference" w:semiHidden="0" w:uiPriority="32" w:unhideWhenUsed="0" w:qFormat="1"/>
+    <w:lsdException w:name="Book Title" w:semiHidden="0" w:uiPriority="33" w:unhideWhenUsed="0" w:qFormat="1"/>
+    <w:lsdException w:name="Bibliography" w:uiPriority="37"/>
+    <w:lsdException w:name="TOC Heading" w:uiPriority="39" w:qFormat="1"/>
+  </w:latentStyles>
+  <w:style w:type="paragraph" w:default="1" w:styleId="Normal">
+    <w:name w:val="Normal"/>
+    <w:qFormat/>
+  </w:style>
+  <w:style w:type="character" w:default="1" w:styleId="Policepardfaut">
+    <w:name w:val="Default Paragraph Font"/>
+    <w:uiPriority w:val="1"/>
+    <w:semiHidden/>
+    <w:unhideWhenUsed/>
+  </w:style>
+  <w:style w:type="table" w:default="1" w:styleId="TableauNormal">
+    <w:name w:val="Normal Table"/>
+    <w:uiPriority w:val="99"/>
+    <w:semiHidden/>
+    <w:unhideWhenUsed/>
+    <w:tblPr>
+      <w:tblInd w:w="0" w:type="dxa"/>
+      <w:tblCellMar>
+        <w:top w:w="0" w:type="dxa"/>
+        <w:left w:w="108" w:type="dxa"/>
+        <w:bottom w:w="0" w:type="dxa"/>
+        <w:right w:w="108" w:type="dxa"/>
+      </w:tblCellMar>
+    </w:tblPr>
+  </w:style>
+  <w:style w:type="numbering" w:default="1" w:styleId="Aucuneliste">
+    <w:name w:val="No List"/>
+    <w:uiPriority w:val="99"/>
+    <w:semiHidden/>
+    <w:unhideWhenUsed/>
+  </w:style>
+  <w:style w:type="paragraph" w:customStyle="1" w:styleId="B238C00B58BB4A4AA8A5A25046BB221F">
+    <w:name w:val="B238C00B58BB4A4AA8A5A25046BB221F"/>
+    <w:rsid w:val="003B01F6"/>
+  </w:style>
+  <w:style w:type="paragraph" w:customStyle="1" w:styleId="6AD97B641F454D2B97D8A3CE83E8B97B">
+    <w:name w:val="6AD97B641F454D2B97D8A3CE83E8B97B"/>
+    <w:rsid w:val="003B01F6"/>
+  </w:style>
+  <w:style w:type="paragraph" w:customStyle="1" w:styleId="7998A5E9C9CB40ED97FB42A819772DF5">
+    <w:name w:val="7998A5E9C9CB40ED97FB42A819772DF5"/>
+    <w:rsid w:val="003B01F6"/>
+  </w:style>
+  <w:style w:type="paragraph" w:customStyle="1" w:styleId="02557168A3624EAA8F528A1095E02BE4">
+    <w:name w:val="02557168A3624EAA8F528A1095E02BE4"/>
+    <w:rsid w:val="003B01F6"/>
+  </w:style>
+  <w:style w:type="paragraph" w:customStyle="1" w:styleId="7EF20B2085D440F2B4581D8257D3364C">
+    <w:name w:val="7EF20B2085D440F2B4581D8257D3364C"/>
+    <w:rsid w:val="003B01F6"/>
+  </w:style>
+</w:styles>
+</file>
+
+<file path=word/glossary/stylesWithEffects.xml><?xml version="1.0" encoding="utf-8"?>
+<w:styles xmlns:wpc="http://schemas.microsoft.com/office/word/2010/wordprocessingCanvas" xmlns:mc="http://schemas.openxmlformats.org/markup-compatibility/2006" xmlns:o="urn:schemas-microsoft-com:office:office" xmlns:r="http://schemas.openxmlformats.org/officeDocument/2006/relationships" xmlns:m="http://schemas.openxmlformats.org/officeDocument/2006/math" xmlns:v="urn:schemas-microsoft-com:vml" xmlns:wp14="http://schemas.microsoft.com/office/word/2010/wordprocessingDrawing" xmlns:wp="http://schemas.openxmlformats.org/drawingml/2006/wordprocessingDrawing" xmlns:w10="urn:schemas-microsoft-com:office:word" xmlns:w="http://schemas.openxmlformats.org/wordprocessingml/2006/main" xmlns:w14="http://schemas.microsoft.com/office/word/2010/wordml" xmlns:wpg="http://schemas.microsoft.com/office/word/2010/wordprocessingGroup" xmlns:wpi="http://schemas.microsoft.com/office/word/2010/wordprocessingInk" xmlns:wne="http://schemas.microsoft.com/office/word/2006/wordml" xmlns:wps="http://schemas.microsoft.com/office/word/2010/wordprocessingShape" mc:Ignorable="w14 wp14">
+  <w:docDefaults>
+    <w:rPrDefault>
+      <w:rPr>
+        <w:rFonts w:asciiTheme="minorHAnsi" w:eastAsiaTheme="minorEastAsia" w:hAnsiTheme="minorHAnsi" w:cstheme="minorBidi"/>
+        <w:sz w:val="22"/>
+        <w:szCs w:val="22"/>
+        <w:lang w:val="fr-FR" w:eastAsia="fr-FR" w:bidi="ar-SA"/>
+      </w:rPr>
+    </w:rPrDefault>
+    <w:pPrDefault>
+      <w:pPr>
+        <w:spacing w:after="200" w:line="276" w:lineRule="auto"/>
+      </w:pPr>
+    </w:pPrDefault>
+  </w:docDefaults>
+  <w:latentStyles w:defLockedState="0" w:defUIPriority="99" w:defSemiHidden="1" w:defUnhideWhenUsed="1" w:defQFormat="0" w:count="267">
+    <w:lsdException w:name="Normal" w:semiHidden="0" w:uiPriority="0" w:unhideWhenUsed="0" w:qFormat="1"/>
+    <w:lsdException w:name="heading 1" w:semiHidden="0" w:uiPriority="9" w:unhideWhenUsed="0" w:qFormat="1"/>
+    <w:lsdException w:name="heading 2" w:uiPriority="9" w:qFormat="1"/>
+    <w:lsdException w:name="heading 3" w:uiPriority="9" w:qFormat="1"/>
+    <w:lsdException w:name="heading 4" w:uiPriority="9" w:qFormat="1"/>
+    <w:lsdException w:name="heading 5" w:uiPriority="9" w:qFormat="1"/>
+    <w:lsdException w:name="heading 6" w:uiPriority="9" w:qFormat="1"/>
+    <w:lsdException w:name="heading 7" w:uiPriority="9" w:qFormat="1"/>
+    <w:lsdException w:name="heading 8" w:uiPriority="9" w:qFormat="1"/>
+    <w:lsdException w:name="heading 9" w:uiPriority="9" w:qFormat="1"/>
+    <w:lsdException w:name="toc 1" w:uiPriority="39"/>
+    <w:lsdException w:name="toc 2" w:uiPriority="39"/>
+    <w:lsdException w:name="toc 3" w:uiPriority="39"/>
+    <w:lsdException w:name="toc 4" w:uiPriority="39"/>
+    <w:lsdException w:name="toc 5" w:uiPriority="39"/>
+    <w:lsdException w:name="toc 6" w:uiPriority="39"/>
+    <w:lsdException w:name="toc 7" w:uiPriority="39"/>
+    <w:lsdException w:name="toc 8" w:uiPriority="39"/>
+    <w:lsdException w:name="toc 9" w:uiPriority="39"/>
+    <w:lsdException w:name="caption" w:uiPriority="35" w:qFormat="1"/>
+    <w:lsdException w:name="Title" w:semiHidden="0" w:uiPriority="10" w:unhideWhenUsed="0" w:qFormat="1"/>
+    <w:lsdException w:name="Default Paragraph Font" w:uiPriority="1"/>
+    <w:lsdException w:name="Subtitle" w:semiHidden="0" w:uiPriority="11" w:unhideWhenUsed="0" w:qFormat="1"/>
+    <w:lsdException w:name="Strong" w:semiHidden="0" w:uiPriority="22" w:unhideWhenUsed="0" w:qFormat="1"/>
+    <w:lsdException w:name="Emphasis" w:semiHidden="0" w:uiPriority="20" w:unhideWhenUsed="0" w:qFormat="1"/>
+    <w:lsdException w:name="Table Grid" w:semiHidden="0" w:uiPriority="59" w:unhideWhenUsed="0"/>
+    <w:lsdException w:name="Placeholder Text" w:unhideWhenUsed="0"/>
+    <w:lsdException w:name="No Spacing" w:semiHidden="0" w:uiPriority="1" w:unhideWhenUsed="0" w:qFormat="1"/>
+    <w:lsdException w:name="Light Shading" w:semiHidden="0" w:uiPriority="60" w:unhideWhenUsed="0"/>
+    <w:lsdException w:name="Light List" w:semiHidden="0" w:uiPriority="61" w:unhideWhenUsed="0"/>
+    <w:lsdException w:name="Light Grid" w:semiHidden="0" w:uiPriority="62" w:unhideWhenUsed="0"/>
+    <w:lsdException w:name="Medium Shading 1" w:semiHidden="0" w:uiPriority="63" w:unhideWhenUsed="0"/>
+    <w:lsdException w:name="Medium Shading 2" w:semiHidden="0" w:uiPriority="64" w:unhideWhenUsed="0"/>
+    <w:lsdException w:name="Medium List 1" w:semiHidden="0" w:uiPriority="65" w:unhideWhenUsed="0"/>
+    <w:lsdException w:name="Medium List 2" w:semiHidden="0" w:uiPriority="66" w:unhideWhenUsed="0"/>
+    <w:lsdException w:name="Medium Grid 1" w:semiHidden="0" w:uiPriority="67" w:unhideWhenUsed="0"/>
+    <w:lsdException w:name="Medium Grid 2" w:semiHidden="0" w:uiPriority="68" w:unhideWhenUsed="0"/>
+    <w:lsdException w:name="Medium Grid 3" w:semiHidden="0" w:uiPriority="69" w:unhideWhenUsed="0"/>
+    <w:lsdException w:name="Dark List" w:semiHidden="0" w:uiPriority="70" w:unhideWhenUsed="0"/>
+    <w:lsdException w:name="Colorful Shading" w:semiHidden="0" w:uiPriority="71" w:unhideWhenUsed="0"/>
+    <w:lsdException w:name="Colorful List" w:semiHidden="0" w:uiPriority="72" w:unhideWhenUsed="0"/>
+    <w:lsdException w:name="Colorful Grid" w:semiHidden="0" w:uiPriority="73" w:unhideWhenUsed="0"/>
+    <w:lsdException w:name="Light Shading Accent 1" w:semiHidden="0" w:uiPriority="60" w:unhideWhenUsed="0"/>
+    <w:lsdException w:name="Light List Accent 1" w:semiHidden="0" w:uiPriority="61" w:unhideWhenUsed="0"/>
+    <w:lsdException w:name="Light Grid Accent 1" w:semiHidden="0" w:uiPriority="62" w:unhideWhenUsed="0"/>
+    <w:lsdException w:name="Medium Shading 1 Accent 1" w:semiHidden="0" w:uiPriority="63" w:unhideWhenUsed="0"/>
+    <w:lsdException w:name="Medium Shading 2 Accent 1" w:semiHidden="0" w:uiPriority="64" w:unhideWhenUsed="0"/>
+    <w:lsdException w:name="Medium List 1 Accent 1" w:semiHidden="0" w:uiPriority="65" w:unhideWhenUsed="0"/>
+    <w:lsdException w:name="Revision" w:unhideWhenUsed="0"/>
+    <w:lsdException w:name="List Paragraph" w:semiHidden="0" w:uiPriority="34" w:unhideWhenUsed="0" w:qFormat="1"/>
+    <w:lsdException w:name="Quote" w:semiHidden="0" w:uiPriority="29" w:unhideWhenUsed="0" w:qFormat="1"/>
+    <w:lsdException w:name="Intense Quote" w:semiHidden="0" w:uiPriority="30" w:unhideWhenUsed="0" w:qFormat="1"/>
+    <w:lsdException w:name="Medium List 2 Accent 1" w:semiHidden="0" w:uiPriority="66" w:unhideWhenUsed="0"/>
+    <w:lsdException w:name="Medium Grid 1 Accent 1" w:semiHidden="0" w:uiPriority="67" w:unhideWhenUsed="0"/>
+    <w:lsdException w:name="Medium Grid 2 Accent 1" w:semiHidden="0" w:uiPriority="68" w:unhideWhenUsed="0"/>
+    <w:lsdException w:name="Medium Grid 3 Accent 1" w:semiHidden="0" w:uiPriority="69" w:unhideWhenUsed="0"/>
+    <w:lsdException w:name="Dark List Accent 1" w:semiHidden="0" w:uiPriority="70" w:unhideWhenUsed="0"/>
+    <w:lsdException w:name="Colorful Shading Accent 1" w:semiHidden="0" w:uiPriority="71" w:unhideWhenUsed="0"/>
+    <w:lsdException w:name="Colorful List Accent 1" w:semiHidden="0" w:uiPriority="72" w:unhideWhenUsed="0"/>
+    <w:lsdException w:name="Colorful Grid Accent 1" w:semiHidden="0" w:uiPriority="73" w:unhideWhenUsed="0"/>
+    <w:lsdException w:name="Light Shading Accent 2" w:semiHidden="0" w:uiPriority="60" w:unhideWhenUsed="0"/>
+    <w:lsdException w:name="Light List Accent 2" w:semiHidden="0" w:uiPriority="61" w:unhideWhenUsed="0"/>
+    <w:lsdException w:name="Light Grid Accent 2" w:semiHidden="0" w:uiPriority="62" w:unhideWhenUsed="0"/>
+    <w:lsdException w:name="Medium Shading 1 Accent 2" w:semiHidden="0" w:uiPriority="63" w:unhideWhenUsed="0"/>
+    <w:lsdException w:name="Medium Shading 2 Accent 2" w:semiHidden="0" w:uiPriority="64" w:unhideWhenUsed="0"/>
+    <w:lsdException w:name="Medium List 1 Accent 2" w:semiHidden="0" w:uiPriority="65" w:unhideWhenUsed="0"/>
+    <w:lsdException w:name="Medium List 2 Accent 2" w:semiHidden="0" w:uiPriority="66" w:unhideWhenUsed="0"/>
+    <w:lsdException w:name="Medium Grid 1 Accent 2" w:semiHidden="0" w:uiPriority="67" w:unhideWhenUsed="0"/>
+    <w:lsdException w:name="Medium Grid 2 Accent 2" w:semiHidden="0" w:uiPriority="68" w:unhideWhenUsed="0"/>
+    <w:lsdException w:name="Medium Grid 3 Accent 2" w:semiHidden="0" w:uiPriority="69" w:unhideWhenUsed="0"/>
+    <w:lsdException w:name="Dark List Accent 2" w:semiHidden="0" w:uiPriority="70" w:unhideWhenUsed="0"/>
+    <w:lsdException w:name="Colorful Shading Accent 2" w:semiHidden="0" w:uiPriority="71" w:unhideWhenUsed="0"/>
+    <w:lsdException w:name="Colorful List Accent 2" w:semiHidden="0" w:uiPriority="72" w:unhideWhenUsed="0"/>
+    <w:lsdException w:name="Colorful Grid Accent 2" w:semiHidden="0" w:uiPriority="73" w:unhideWhenUsed="0"/>
+    <w:lsdException w:name="Light Shading Accent 3" w:semiHidden="0" w:uiPriority="60" w:unhideWhenUsed="0"/>
+    <w:lsdException w:name="Light List Accent 3" w:semiHidden="0" w:uiPriority="61" w:unhideWhenUsed="0"/>
+    <w:lsdException w:name="Light Grid Accent 3" w:semiHidden="0" w:uiPriority="62" w:unhideWhenUsed="0"/>
+    <w:lsdException w:name="Medium Shading 1 Accent 3" w:semiHidden="0" w:uiPriority="63" w:unhideWhenUsed="0"/>
+    <w:lsdException w:name="Medium Shading 2 Accent 3" w:semiHidden="0" w:uiPriority="64" w:unhideWhenUsed="0"/>
+    <w:lsdException w:name="Medium List 1 Accent 3" w:semiHidden="0" w:uiPriority="65" w:unhideWhenUsed="0"/>
+    <w:lsdException w:name="Medium List 2 Accent 3" w:semiHidden="0" w:uiPriority="66" w:unhideWhenUsed="0"/>
+    <w:lsdException w:name="Medium Grid 1 Accent 3" w:semiHidden="0" w:uiPriority="67" w:unhideWhenUsed="0"/>
+    <w:lsdException w:name="Medium Grid 2 Accent 3" w:semiHidden="0" w:uiPriority="68" w:unhideWhenUsed="0"/>
+    <w:lsdException w:name="Medium Grid 3 Accent 3" w:semiHidden="0" w:uiPriority="69" w:unhideWhenUsed="0"/>
+    <w:lsdException w:name="Dark List Accent 3" w:semiHidden="0" w:uiPriority="70" w:unhideWhenUsed="0"/>
+    <w:lsdException w:name="Colorful Shading Accent 3" w:semiHidden="0" w:uiPriority="71" w:unhideWhenUsed="0"/>
+    <w:lsdException w:name="Colorful List Accent 3" w:semiHidden="0" w:uiPriority="72" w:unhideWhenUsed="0"/>
+    <w:lsdException w:name="Colorful Grid Accent 3" w:semiHidden="0" w:uiPriority="73" w:unhideWhenUsed="0"/>
+    <w:lsdException w:name="Light Shading Accent 4" w:semiHidden="0" w:uiPriority="60" w:unhideWhenUsed="0"/>
+    <w:lsdException w:name="Light List Accent 4" w:semiHidden="0" w:uiPriority="61" w:unhideWhenUsed="0"/>
+    <w:lsdException w:name="Light Grid Accent 4" w:semiHidden="0" w:uiPriority="62" w:unhideWhenUsed="0"/>
+    <w:lsdException w:name="Medium Shading 1 Accent 4" w:semiHidden="0" w:uiPriority="63" w:unhideWhenUsed="0"/>
+    <w:lsdException w:name="Medium Shading 2 Accent 4" w:semiHidden="0" w:uiPriority="64" w:unhideWhenUsed="0"/>
+    <w:lsdException w:name="Medium List 1 Accent 4" w:semiHidden="0" w:uiPriority="65" w:unhideWhenUsed="0"/>
+    <w:lsdException w:name="Medium List 2 Accent 4" w:semiHidden="0" w:uiPriority="66" w:unhideWhenUsed="0"/>
+    <w:lsdException w:name="Medium Grid 1 Accent 4" w:semiHidden="0" w:uiPriority="67" w:unhideWhenUsed="0"/>
+    <w:lsdException w:name="Medium Grid 2 Accent 4" w:semiHidden="0" w:uiPriority="68" w:unhideWhenUsed="0"/>
+    <w:lsdException w:name="Medium Grid 3 Accent 4" w:semiHidden="0" w:uiPriority="69" w:unhideWhenUsed="0"/>
+    <w:lsdException w:name="Dark List Accent 4" w:semiHidden="0" w:uiPriority="70" w:unhideWhenUsed="0"/>
+    <w:lsdException w:name="Colorful Shading Accent 4" w:semiHidden="0" w:uiPriority="71" w:unhideWhenUsed="0"/>
+    <w:lsdException w:name="Colorful List Accent 4" w:semiHidden="0" w:uiPriority="72" w:unhideWhenUsed="0"/>
+    <w:lsdException w:name="Colorful Grid Accent 4" w:semiHidden="0" w:uiPriority="73" w:unhideWhenUsed="0"/>
+    <w:lsdException w:name="Light Shading Accent 5" w:semiHidden="0" w:uiPriority="60" w:unhideWhenUsed="0"/>
+    <w:lsdException w:name="Light List Accent 5" w:semiHidden="0" w:uiPriority="61" w:unhideWhenUsed="0"/>
+    <w:lsdException w:name="Light Grid Accent 5" w:semiHidden="0" w:uiPriority="62" w:unhideWhenUsed="0"/>
+    <w:lsdException w:name="Medium Shading 1 Accent 5" w:semiHidden="0" w:uiPriority="63" w:unhideWhenUsed="0"/>
+    <w:lsdException w:name="Medium Shading 2 Accent 5" w:semiHidden="0" w:uiPriority="64" w:unhideWhenUsed="0"/>
+    <w:lsdException w:name="Medium List 1 Accent 5" w:semiHidden="0" w:uiPriority="65" w:unhideWhenUsed="0"/>
+    <w:lsdException w:name="Medium List 2 Accent 5" w:semiHidden="0" w:uiPriority="66" w:unhideWhenUsed="0"/>
+    <w:lsdException w:name="Medium Grid 1 Accent 5" w:semiHidden="0" w:uiPriority="67" w:unhideWhenUsed="0"/>
+    <w:lsdException w:name="Medium Grid 2 Accent 5" w:semiHidden="0" w:uiPriority="68" w:unhideWhenUsed="0"/>
+    <w:lsdException w:name="Medium Grid 3 Accent 5" w:semiHidden="0" w:uiPriority="69" w:unhideWhenUsed="0"/>
+    <w:lsdException w:name="Dark List Accent 5" w:semiHidden="0" w:uiPriority="70" w:unhideWhenUsed="0"/>
+    <w:lsdException w:name="Colorful Shading Accent 5" w:semiHidden="0" w:uiPriority="71" w:unhideWhenUsed="0"/>
+    <w:lsdException w:name="Colorful List Accent 5" w:semiHidden="0" w:uiPriority="72" w:unhideWhenUsed="0"/>
+    <w:lsdException w:name="Colorful Grid Accent 5" w:semiHidden="0" w:uiPriority="73" w:unhideWhenUsed="0"/>
+    <w:lsdException w:name="Light Shading Accent 6" w:semiHidden="0" w:uiPriority="60" w:unhideWhenUsed="0"/>
+    <w:lsdException w:name="Light List Accent 6" w:semiHidden="0" w:uiPriority="61" w:unhideWhenUsed="0"/>
+    <w:lsdException w:name="Light Grid Accent 6" w:semiHidden="0" w:uiPriority="62" w:unhideWhenUsed="0"/>
+    <w:lsdException w:name="Medium Shading 1 Accent 6" w:semiHidden="0" w:uiPriority="63" w:unhideWhenUsed="0"/>
+    <w:lsdException w:name="Medium Shading 2 Accent 6" w:semiHidden="0" w:uiPriority="64" w:unhideWhenUsed="0"/>
+    <w:lsdException w:name="Medium List 1 Accent 6" w:semiHidden="0" w:uiPriority="65" w:unhideWhenUsed="0"/>
+    <w:lsdException w:name="Medium List 2 Accent 6" w:semiHidden="0" w:uiPriority="66" w:unhideWhenUsed="0"/>
+    <w:lsdException w:name="Medium Grid 1 Accent 6" w:semiHidden="0" w:uiPriority="67" w:unhideWhenUsed="0"/>
+    <w:lsdException w:name="Medium Grid 2 Accent 6" w:semiHidden="0" w:uiPriority="68" w:unhideWhenUsed="0"/>
+    <w:lsdException w:name="Medium Grid 3 Accent 6" w:semiHidden="0" w:uiPriority="69" w:unhideWhenUsed="0"/>
+    <w:lsdException w:name="Dark List Accent 6" w:semiHidden="0" w:uiPriority="70" w:unhideWhenUsed="0"/>
+    <w:lsdException w:name="Colorful Shading Accent 6" w:semiHidden="0" w:uiPriority="71" w:unhideWhenUsed="0"/>
+    <w:lsdException w:name="Colorful List Accent 6" w:semiHidden="0" w:uiPriority="72" w:unhideWhenUsed="0"/>
+    <w:lsdException w:name="Colorful Grid Accent 6" w:semiHidden="0" w:uiPriority="73" w:unhideWhenUsed="0"/>
+    <w:lsdException w:name="Subtle Emphasis" w:semiHidden="0" w:uiPriority="19" w:unhideWhenUsed="0" w:qFormat="1"/>
+    <w:lsdException w:name="Intense Emphasis" w:semiHidden="0" w:uiPriority="21" w:unhideWhenUsed="0" w:qFormat="1"/>
+    <w:lsdException w:name="Subtle Reference" w:semiHidden="0" w:uiPriority="31" w:unhideWhenUsed="0" w:qFormat="1"/>
+    <w:lsdException w:name="Intense Reference" w:semiHidden="0" w:uiPriority="32" w:unhideWhenUsed="0" w:qFormat="1"/>
+    <w:lsdException w:name="Book Title" w:semiHidden="0" w:uiPriority="33" w:unhideWhenUsed="0" w:qFormat="1"/>
+    <w:lsdException w:name="Bibliography" w:uiPriority="37"/>
+    <w:lsdException w:name="TOC Heading" w:uiPriority="39" w:qFormat="1"/>
+  </w:latentStyles>
+  <w:style w:type="paragraph" w:default="1" w:styleId="Normal">
+    <w:name w:val="Normal"/>
+    <w:qFormat/>
+  </w:style>
+  <w:style w:type="character" w:default="1" w:styleId="Policepardfaut">
+    <w:name w:val="Default Paragraph Font"/>
+    <w:uiPriority w:val="1"/>
+    <w:semiHidden/>
+    <w:unhideWhenUsed/>
+  </w:style>
+  <w:style w:type="table" w:default="1" w:styleId="TableauNormal">
+    <w:name w:val="Normal Table"/>
+    <w:uiPriority w:val="99"/>
+    <w:semiHidden/>
+    <w:unhideWhenUsed/>
+    <w:tblPr>
+      <w:tblInd w:w="0" w:type="dxa"/>
+      <w:tblCellMar>
+        <w:top w:w="0" w:type="dxa"/>
+        <w:left w:w="108" w:type="dxa"/>
+        <w:bottom w:w="0" w:type="dxa"/>
+        <w:right w:w="108" w:type="dxa"/>
+      </w:tblCellMar>
+    </w:tblPr>
+  </w:style>
+  <w:style w:type="numbering" w:default="1" w:styleId="Aucuneliste">
+    <w:name w:val="No List"/>
+    <w:uiPriority w:val="99"/>
+    <w:semiHidden/>
+    <w:unhideWhenUsed/>
+  </w:style>
+  <w:style w:type="paragraph" w:customStyle="1" w:styleId="B238C00B58BB4A4AA8A5A25046BB221F">
+    <w:name w:val="B238C00B58BB4A4AA8A5A25046BB221F"/>
+    <w:rsid w:val="003B01F6"/>
+  </w:style>
+  <w:style w:type="paragraph" w:customStyle="1" w:styleId="6AD97B641F454D2B97D8A3CE83E8B97B">
+    <w:name w:val="6AD97B641F454D2B97D8A3CE83E8B97B"/>
+    <w:rsid w:val="003B01F6"/>
+  </w:style>
+  <w:style w:type="paragraph" w:customStyle="1" w:styleId="7998A5E9C9CB40ED97FB42A819772DF5">
+    <w:name w:val="7998A5E9C9CB40ED97FB42A819772DF5"/>
+    <w:rsid w:val="003B01F6"/>
+  </w:style>
+  <w:style w:type="paragraph" w:customStyle="1" w:styleId="02557168A3624EAA8F528A1095E02BE4">
+    <w:name w:val="02557168A3624EAA8F528A1095E02BE4"/>
+    <w:rsid w:val="003B01F6"/>
+  </w:style>
+  <w:style w:type="paragraph" w:customStyle="1" w:styleId="7EF20B2085D440F2B4581D8257D3364C">
+    <w:name w:val="7EF20B2085D440F2B4581D8257D3364C"/>
+    <w:rsid w:val="003B01F6"/>
+  </w:style>
+</w:styles>
+</file>
+
+<file path=word/glossary/webSettings.xml><?xml version="1.0" encoding="utf-8"?>
+<w:webSettings xmlns:mc="http://schemas.openxmlformats.org/markup-compatibility/2006" xmlns:r="http://schemas.openxmlformats.org/officeDocument/2006/relationships" xmlns:w="http://schemas.openxmlformats.org/wordprocessingml/2006/main" xmlns:w14="http://schemas.microsoft.com/office/word/2010/wordml" mc:Ignorable="w14">
+  <w:optimizeForBrowser/>
+  <w:allowPNG/>
+</w:webSettings>
 </file>
 
 <file path=word/theme/theme1.xml><?xml version="1.0" encoding="utf-8"?>
@@ -825,11 +2043,30 @@
 </file>
 
 <file path=customXml/item1.xml><?xml version="1.0" encoding="utf-8"?>
+<CoverPageProperties xmlns="http://schemas.microsoft.com/office/2006/coverPageProps">
+  <PublishDate>2013-2014</PublishDate>
+  <Abstract/>
+  <CompanyAddress/>
+  <CompanyPhone/>
+  <CompanyFax/>
+  <CompanyEmail/>
+</CoverPageProperties>
+</file>
+
+<file path=customXml/item2.xml><?xml version="1.0" encoding="utf-8"?>
 <b:Sources xmlns:b="http://schemas.openxmlformats.org/officeDocument/2006/bibliography" xmlns="http://schemas.openxmlformats.org/officeDocument/2006/bibliography" SelectedStyle="\APA.XSL" StyleName="APA"/>
 </file>
 
 <file path=customXml/itemProps1.xml><?xml version="1.0" encoding="utf-8"?>
-<ds:datastoreItem xmlns:ds="http://schemas.openxmlformats.org/officeDocument/2006/customXml" ds:itemID="{DA142FF7-22B9-41F8-A965-0DCBEB68F31F}">
+<ds:datastoreItem xmlns:ds="http://schemas.openxmlformats.org/officeDocument/2006/customXml" ds:itemID="{55AF091B-3C7A-41E3-B477-F2FDAA23CFDA}">
+  <ds:schemaRefs>
+    <ds:schemaRef ds:uri="http://schemas.microsoft.com/office/2006/coverPageProps"/>
+  </ds:schemaRefs>
+</ds:datastoreItem>
+</file>
+
+<file path=customXml/itemProps2.xml><?xml version="1.0" encoding="utf-8"?>
+<ds:datastoreItem xmlns:ds="http://schemas.openxmlformats.org/officeDocument/2006/customXml" ds:itemID="{DC124D75-7D6B-4FEB-A91B-1FFE904CC4F6}">
   <ds:schemaRefs>
     <ds:schemaRef ds:uri="http://schemas.openxmlformats.org/officeDocument/2006/bibliography"/>
   </ds:schemaRefs>

</xml_diff>